<commit_message>
first update github link in docx file
</commit_message>
<xml_diff>
--- a/No-2.docx
+++ b/No-2.docx
@@ -5853,7 +5853,6 @@
           <w:i/>
         </w:rPr>
         <w:br/>
-        <w:t xml:space="preserve"> </w:t>
       </w:r>
       <w:hyperlink r:id="rId20" w:history="1">
         <w:r>
@@ -5861,20 +5860,29 @@
             <w:rStyle w:val="Hyperlink"/>
             <w:i/>
           </w:rPr>
-          <w:t>https://github.com/VoLinhTruc/Direct-Fuzzy-Ball-and-Beam-System</w:t>
+          <w:t>https://github.com/VoLinhTruc/Direct-Fuzzy-Inverted-Pendulum-Cart</w:t>
         </w:r>
       </w:hyperlink>
     </w:p>
     <w:p>
       <w:pPr>
+        <w:pStyle w:val="Content"/>
+        <w:jc w:val="left"/>
+        <w:rPr>
+          <w:i/>
+        </w:rPr>
+      </w:pPr>
+      <w:bookmarkStart w:id="2" w:name="_GoBack"/>
+      <w:bookmarkEnd w:id="2"/>
+    </w:p>
+    <w:p>
+      <w:pPr>
         <w:spacing w:after="240"/>
         <w:rPr>
           <w:rFonts w:ascii="Cambria Math" w:hAnsi="Cambria Math"/>
           <w:oMath/>
         </w:rPr>
       </w:pPr>
-      <w:bookmarkStart w:id="2" w:name="_GoBack"/>
-      <w:bookmarkEnd w:id="2"/>
     </w:p>
     <w:sectPr>
       <w:footerReference w:type="default" r:id="rId21"/>
@@ -9194,7 +9202,7 @@
 </file>
 
 <file path=customXml/itemProps1.xml><?xml version="1.0" encoding="utf-8"?>
-<ds:datastoreItem xmlns:ds="http://schemas.openxmlformats.org/officeDocument/2006/customXml" ds:itemID="{549D9A6A-F0FB-4BE2-B28D-4F8331ADC9BA}">
+<ds:datastoreItem xmlns:ds="http://schemas.openxmlformats.org/officeDocument/2006/customXml" ds:itemID="{30AFA8E4-FECB-45D0-B7CB-5C92E8A1C0E9}">
   <ds:schemaRefs>
     <ds:schemaRef ds:uri="http://schemas.openxmlformats.org/officeDocument/2006/bibliography"/>
   </ds:schemaRefs>

</xml_diff>